<commit_message>
Cambios en el acta de reunión y acta de constitución
He modificado:
- Historias de usuario
- Plan de riesgo
- Eliminado alcance (esta en el acta de constitución)
- Requisitos (Acta de contitución)
</commit_message>
<xml_diff>
--- a/Acta de constitución/Acta de Constitución.docx
+++ b/Acta de constitución/Acta de Constitución.docx
@@ -205,7 +205,25 @@
         <w:jc w:val="both"/>
       </w:pPr>
       <w:r>
-        <w:t>Gestión de las notificaciones internas</w:t>
+        <w:rPr>
+          <w:b/>
+        </w:rPr>
+        <w:t>Gesti</w:t>
+      </w:r>
+      <w:r>
+        <w:rPr>
+          <w:b/>
+        </w:rPr>
+        <w:t>ón y planificación d</w:t>
+      </w:r>
+      <w:r>
+        <w:rPr>
+          <w:b/>
+        </w:rPr>
+        <w:t>e las reuniones con el cliente</w:t>
+      </w:r>
+      <w:r>
+        <w:t>: El cliente quiere poder planificar las reuniones de forma que asista el mayor número de personas.</w:t>
       </w:r>
     </w:p>
     <w:p>
@@ -216,15 +234,28 @@
           <w:numId w:val="1"/>
         </w:numPr>
         <w:jc w:val="both"/>
-      </w:pPr>
-      <w:r>
-        <w:t>Gesti</w:t>
-      </w:r>
-      <w:r>
-        <w:t>ón y planificación d</w:t>
-      </w:r>
-      <w:r>
-        <w:t>e las reuniones con el cliente</w:t>
+        <w:rPr>
+          <w:b/>
+        </w:rPr>
+      </w:pPr>
+      <w:r>
+        <w:rPr>
+          <w:b/>
+        </w:rPr>
+        <w:t>Gestión</w:t>
+      </w:r>
+      <w:r>
+        <w:rPr>
+          <w:b/>
+        </w:rPr>
+        <w:t xml:space="preserve"> de documentos:</w:t>
+      </w:r>
+      <w:r>
+        <w:t xml:space="preserve"> El cliente quiere tener un mantenimiento de los documentos. Al mismo tiempo, quiere un sistema de notificación en el que se avise si un documento </w:t>
+      </w:r>
+      <w:r>
+        <w:lastRenderedPageBreak/>
+        <w:t>ha sido modificado o si alguien está modificando un documento que está siendo modificado al mismo tiempo por otra persona.</w:t>
       </w:r>
     </w:p>
     <w:p>
@@ -235,9 +266,36 @@
           <w:numId w:val="1"/>
         </w:numPr>
         <w:jc w:val="both"/>
-      </w:pPr>
-      <w:r>
-        <w:t>Organización de la documentación del proyecto</w:t>
+        <w:rPr>
+          <w:b/>
+        </w:rPr>
+      </w:pPr>
+      <w:r>
+        <w:rPr>
+          <w:b/>
+        </w:rPr>
+        <w:t xml:space="preserve">Organización de la </w:t>
+      </w:r>
+      <w:r>
+        <w:rPr>
+          <w:b/>
+        </w:rPr>
+        <w:t>planificación</w:t>
+      </w:r>
+      <w:r>
+        <w:rPr>
+          <w:b/>
+        </w:rPr>
+        <w:t xml:space="preserve"> del proyecto</w:t>
+      </w:r>
+      <w:r>
+        <w:rPr>
+          <w:b/>
+        </w:rPr>
+        <w:t xml:space="preserve">: </w:t>
+      </w:r>
+      <w:r>
+        <w:t>El cliente quiere un gestor de tareas en el que pueda asignar etiquetas, fechas de fin de tareas y notificaciones cuando se asigne una tarea.</w:t>
       </w:r>
     </w:p>
     <w:p>
@@ -248,17 +306,36 @@
           <w:numId w:val="1"/>
         </w:numPr>
         <w:jc w:val="both"/>
-      </w:pPr>
-      <w:r>
-        <w:t>Organización de la planificación del proyecto</w:t>
-      </w:r>
-    </w:p>
-    <w:p>
-      <w:pPr>
-        <w:jc w:val="both"/>
-      </w:pPr>
-      <w:r>
-        <w:lastRenderedPageBreak/>
+        <w:rPr>
+          <w:b/>
+        </w:rPr>
+      </w:pPr>
+      <w:r>
+        <w:rPr>
+          <w:b/>
+        </w:rPr>
+        <w:t>Gestión del tiempo:</w:t>
+      </w:r>
+      <w:r>
+        <w:t xml:space="preserve"> El cliente quiere realizar una contabilidad del tiempo empleado en las tareas. Para ello quiere hacer uso de la técnica “</w:t>
+      </w:r>
+      <w:proofErr w:type="spellStart"/>
+      <w:r>
+        <w:t>Pomodoro</w:t>
+      </w:r>
+      <w:proofErr w:type="spellEnd"/>
+      <w:r>
+        <w:t>”.</w:t>
+      </w:r>
+      <w:r>
+        <w:t xml:space="preserve"> Por otra parte, también quiere que se detecte la inactividad en el PC por parte del usuario.</w:t>
+      </w:r>
+    </w:p>
+    <w:p>
+      <w:pPr>
+        <w:jc w:val="both"/>
+      </w:pPr>
+      <w:r>
         <w:t>Los entregables del proyecto seguirán las normas e indicaciones marcadas a lo largo del proyecto.</w:t>
       </w:r>
     </w:p>
@@ -537,6 +614,7 @@
         <w:jc w:val="both"/>
       </w:pPr>
       <w:r>
+        <w:lastRenderedPageBreak/>
         <w:t>El proyecto esta englobado dentro de la asignatura obligatoria PGPI. En este proyecto se pretende el estudio de los requisitos para un sistema de gestión de equipos de desarrollo. Se estudiarán las necesidades del cliente y se le otorgará las herramientas que requiera. La obtención de estas necesidades se llevará a cabo mediante reuniones presenciales. Se tendrán en cuenta todos los requisitos que exponga el cliente para poder entregar un servicio con todas las herramientas requeridas y adaptadas a la situación expuesta.</w:t>
       </w:r>
     </w:p>
@@ -703,11 +781,10 @@
         <w:t xml:space="preserve"> </w:t>
       </w:r>
       <w:r>
-        <w:rPr>
-          <w:highlight w:val="yellow"/>
-        </w:rPr>
-        <w:t>45</w:t>
-      </w:r>
+        <w:t>90</w:t>
+      </w:r>
+      <w:bookmarkStart w:id="0" w:name="_GoBack"/>
+      <w:bookmarkEnd w:id="0"/>
       <w:r>
         <w:t xml:space="preserve"> horas. El coste económico estimado resultará de multiplicar el número total de horas por el valor de una hora en el sector técnico. A este coste habrá que añadirle otros gastos como pueden ser: copias de documentos y transporte.</w:t>
       </w:r>
@@ -813,6 +890,7 @@
         <w:jc w:val="both"/>
       </w:pPr>
       <w:r>
+        <w:lastRenderedPageBreak/>
         <w:t xml:space="preserve">Criterio de éxito: conseguir la aceptación del cliente sobre las herramientas proporcionadas. </w:t>
       </w:r>
     </w:p>
@@ -887,7 +965,6 @@
         </w:rPr>
       </w:pPr>
       <w:r>
-        <w:lastRenderedPageBreak/>
         <w:t>Se deberá cumplir estrictamente con los hitos temporales definidos</w:t>
       </w:r>
     </w:p>
@@ -1439,8 +1516,6 @@
           <w:sz w:val="28"/>
         </w:rPr>
       </w:pPr>
-      <w:bookmarkStart w:id="0" w:name="_GoBack"/>
-      <w:bookmarkEnd w:id="0"/>
     </w:p>
     <w:sectPr>
       <w:pgSz w:w="11906" w:h="16838"/>

</xml_diff>

<commit_message>
Acta de constitucion y riesgos
Acta de constitucion bonito y añadido riesgos
</commit_message>
<xml_diff>
--- a/Acta de constitución/Acta de Constitución.docx
+++ b/Acta de constitución/Acta de Constitución.docx
@@ -1,44 +1,1245 @@
 
 <file path=word/document.xml><?xml version="1.0" encoding="utf-8"?>
-<w:document xmlns:wpc="http://schemas.microsoft.com/office/word/2010/wordprocessingCanvas" xmlns:cx="http://schemas.microsoft.com/office/drawing/2014/chartex" xmlns:mc="http://schemas.openxmlformats.org/markup-compatibility/2006" xmlns:o="urn:schemas-microsoft-com:office:office" xmlns:r="http://schemas.openxmlformats.org/officeDocument/2006/relationships" xmlns:m="http://schemas.openxmlformats.org/officeDocument/2006/math" xmlns:v="urn:schemas-microsoft-com:vml" xmlns:wp14="http://schemas.microsoft.com/office/word/2010/wordprocessingDrawing" xmlns:wp="http://schemas.openxmlformats.org/drawingml/2006/wordprocessingDrawing" xmlns:w10="urn:schemas-microsoft-com:office:word" xmlns:w="http://schemas.openxmlformats.org/wordprocessingml/2006/main" xmlns:w14="http://schemas.microsoft.com/office/word/2010/wordml" xmlns:w15="http://schemas.microsoft.com/office/word/2012/wordml" xmlns:w16se="http://schemas.microsoft.com/office/word/2015/wordml/symex" xmlns:wpg="http://schemas.microsoft.com/office/word/2010/wordprocessingGroup" xmlns:wpi="http://schemas.microsoft.com/office/word/2010/wordprocessingInk" xmlns:wne="http://schemas.microsoft.com/office/word/2006/wordml" xmlns:wps="http://schemas.microsoft.com/office/word/2010/wordprocessingShape" mc:Ignorable="w14 w15 w16se wp14">
+<w:document xmlns:wpc="http://schemas.microsoft.com/office/word/2010/wordprocessingCanvas" xmlns:cx="http://schemas.microsoft.com/office/drawing/2014/chartex" xmlns:cx1="http://schemas.microsoft.com/office/drawing/2015/9/8/chartex" xmlns:cx2="http://schemas.microsoft.com/office/drawing/2015/10/21/chartex" xmlns:cx3="http://schemas.microsoft.com/office/drawing/2016/5/9/chartex" xmlns:cx4="http://schemas.microsoft.com/office/drawing/2016/5/10/chartex" xmlns:cx5="http://schemas.microsoft.com/office/drawing/2016/5/11/chartex" xmlns:cx6="http://schemas.microsoft.com/office/drawing/2016/5/12/chartex" xmlns:cx7="http://schemas.microsoft.com/office/drawing/2016/5/13/chartex" xmlns:cx8="http://schemas.microsoft.com/office/drawing/2016/5/14/chartex" xmlns:mc="http://schemas.openxmlformats.org/markup-compatibility/2006" xmlns:aink="http://schemas.microsoft.com/office/drawing/2016/ink" xmlns:am3d="http://schemas.microsoft.com/office/drawing/2017/model3d" xmlns:o="urn:schemas-microsoft-com:office:office" xmlns:r="http://schemas.openxmlformats.org/officeDocument/2006/relationships" xmlns:m="http://schemas.openxmlformats.org/officeDocument/2006/math" xmlns:v="urn:schemas-microsoft-com:vml" xmlns:wp14="http://schemas.microsoft.com/office/word/2010/wordprocessingDrawing" xmlns:wp="http://schemas.openxmlformats.org/drawingml/2006/wordprocessingDrawing" xmlns:w10="urn:schemas-microsoft-com:office:word" xmlns:w="http://schemas.openxmlformats.org/wordprocessingml/2006/main" xmlns:w14="http://schemas.microsoft.com/office/word/2010/wordml" xmlns:w15="http://schemas.microsoft.com/office/word/2012/wordml" xmlns:w16cid="http://schemas.microsoft.com/office/word/2016/wordml/cid" xmlns:w16se="http://schemas.microsoft.com/office/word/2015/wordml/symex" xmlns:wpg="http://schemas.microsoft.com/office/word/2010/wordprocessingGroup" xmlns:wpi="http://schemas.microsoft.com/office/word/2010/wordprocessingInk" xmlns:wne="http://schemas.microsoft.com/office/word/2006/wordml" xmlns:wps="http://schemas.microsoft.com/office/word/2010/wordprocessingShape" mc:Ignorable="w14 w15 w16se w16cid wp14">
   <w:body>
     <w:p>
       <w:pPr>
         <w:jc w:val="center"/>
         <w:rPr>
-          <w:sz w:val="40"/>
-        </w:rPr>
-      </w:pPr>
-      <w:r>
-        <w:rPr>
-          <w:sz w:val="40"/>
+          <w:b/>
+          <w:sz w:val="48"/>
+        </w:rPr>
+      </w:pPr>
+    </w:p>
+    <w:p>
+      <w:pPr>
+        <w:jc w:val="center"/>
+        <w:rPr>
+          <w:b/>
+          <w:sz w:val="48"/>
+        </w:rPr>
+      </w:pPr>
+    </w:p>
+    <w:p>
+      <w:pPr>
+        <w:tabs>
+          <w:tab w:val="left" w:pos="6525"/>
+        </w:tabs>
+        <w:rPr>
+          <w:b/>
+          <w:sz w:val="48"/>
+        </w:rPr>
+      </w:pPr>
+    </w:p>
+    <w:p>
+      <w:pPr>
+        <w:tabs>
+          <w:tab w:val="left" w:pos="6525"/>
+        </w:tabs>
+        <w:rPr>
+          <w:b/>
+          <w:sz w:val="48"/>
+        </w:rPr>
+      </w:pPr>
+    </w:p>
+    <w:p>
+      <w:pPr>
+        <w:tabs>
+          <w:tab w:val="left" w:pos="6525"/>
+        </w:tabs>
+        <w:rPr>
+          <w:b/>
+          <w:sz w:val="48"/>
+        </w:rPr>
+      </w:pPr>
+    </w:p>
+    <w:p>
+      <w:pPr>
+        <w:jc w:val="center"/>
+        <w:rPr>
+          <w:b/>
+          <w:sz w:val="48"/>
+        </w:rPr>
+      </w:pPr>
+      <w:r>
+        <w:rPr>
+          <w:b/>
+          <w:sz w:val="48"/>
         </w:rPr>
         <w:t>Acta de Constitución</w:t>
       </w:r>
-    </w:p>
-    <w:p>
-      <w:pPr>
-        <w:jc w:val="both"/>
-      </w:pPr>
-    </w:p>
-    <w:p>
-      <w:pPr>
-        <w:jc w:val="both"/>
-        <w:rPr>
-          <w:b/>
-          <w:sz w:val="28"/>
-        </w:rPr>
-      </w:pPr>
-      <w:r>
-        <w:rPr>
-          <w:b/>
-          <w:sz w:val="28"/>
-        </w:rPr>
+      <w:r>
+        <w:rPr>
+          <w:b/>
+          <w:sz w:val="48"/>
+        </w:rPr>
+        <w:t xml:space="preserve"> </w:t>
+      </w:r>
+    </w:p>
+    <w:p>
+      <w:pPr>
+        <w:jc w:val="center"/>
+        <w:rPr>
+          <w:b/>
+          <w:sz w:val="48"/>
+        </w:rPr>
+      </w:pPr>
+      <w:r>
+        <w:rPr>
+          <w:b/>
+          <w:sz w:val="48"/>
+        </w:rPr>
+        <w:t>Grupo 2.1.7</w:t>
+      </w:r>
+    </w:p>
+    <w:p>
+      <w:pPr>
+        <w:jc w:val="center"/>
+        <w:rPr>
+          <w:b/>
+          <w:sz w:val="48"/>
+        </w:rPr>
+      </w:pPr>
+    </w:p>
+    <w:p>
+      <w:pPr>
+        <w:jc w:val="center"/>
+        <w:rPr>
+          <w:b/>
+          <w:sz w:val="48"/>
+        </w:rPr>
+      </w:pPr>
+    </w:p>
+    <w:p>
+      <w:pPr>
+        <w:jc w:val="center"/>
+        <w:rPr>
+          <w:b/>
+          <w:sz w:val="48"/>
+        </w:rPr>
+      </w:pPr>
+    </w:p>
+    <w:p>
+      <w:pPr>
+        <w:jc w:val="center"/>
+        <w:rPr>
+          <w:b/>
+          <w:sz w:val="48"/>
+        </w:rPr>
+      </w:pPr>
+    </w:p>
+    <w:p>
+      <w:pPr>
+        <w:jc w:val="center"/>
+        <w:rPr>
+          <w:b/>
+          <w:sz w:val="48"/>
+        </w:rPr>
+      </w:pPr>
+    </w:p>
+    <w:p>
+      <w:pPr>
+        <w:jc w:val="center"/>
+        <w:rPr>
+          <w:b/>
+          <w:sz w:val="48"/>
+        </w:rPr>
+      </w:pPr>
+    </w:p>
+    <w:p>
+      <w:pPr>
+        <w:jc w:val="center"/>
+        <w:rPr>
+          <w:b/>
+          <w:sz w:val="48"/>
+        </w:rPr>
+      </w:pPr>
+    </w:p>
+    <w:p>
+      <w:pPr>
+        <w:jc w:val="center"/>
+        <w:rPr>
+          <w:b/>
+          <w:sz w:val="48"/>
+        </w:rPr>
+      </w:pPr>
+    </w:p>
+    <w:p>
+      <w:pPr>
+        <w:jc w:val="right"/>
+      </w:pPr>
+      <w:r>
+        <w:t>José Carlos García Rodríguez</w:t>
+      </w:r>
+    </w:p>
+    <w:p>
+      <w:pPr>
+        <w:jc w:val="right"/>
+      </w:pPr>
+      <w:r>
+        <w:t>Alberto Gómez Ceballos</w:t>
+      </w:r>
+    </w:p>
+    <w:p>
+      <w:pPr>
+        <w:jc w:val="right"/>
+      </w:pPr>
+      <w:r>
+        <w:t>Julio de la Olla Márquez</w:t>
+      </w:r>
+    </w:p>
+    <w:p>
+      <w:pPr>
+        <w:jc w:val="right"/>
+      </w:pPr>
+      <w:r>
+        <w:t>José Félix Gómez Rodríguez</w:t>
+      </w:r>
+    </w:p>
+    <w:sdt>
+      <w:sdtPr>
+        <w:id w:val="-1837292943"/>
+        <w:docPartObj>
+          <w:docPartGallery w:val="Table of Contents"/>
+          <w:docPartUnique/>
+        </w:docPartObj>
+      </w:sdtPr>
+      <w:sdtEndPr>
+        <w:rPr>
+          <w:rFonts w:asciiTheme="minorHAnsi" w:eastAsiaTheme="minorHAnsi" w:hAnsiTheme="minorHAnsi" w:cstheme="minorBidi"/>
+          <w:b/>
+          <w:bCs/>
+          <w:color w:val="auto"/>
+          <w:sz w:val="22"/>
+          <w:szCs w:val="22"/>
+          <w:lang w:eastAsia="en-US"/>
+        </w:rPr>
+      </w:sdtEndPr>
+      <w:sdtContent>
+        <w:p>
+          <w:pPr>
+            <w:pStyle w:val="TtuloTDC"/>
+          </w:pPr>
+          <w:r>
+            <w:t>ÍNDICE</w:t>
+          </w:r>
+        </w:p>
+        <w:p>
+          <w:pPr>
+            <w:rPr>
+              <w:lang w:eastAsia="es-ES"/>
+            </w:rPr>
+          </w:pPr>
+        </w:p>
+        <w:p>
+          <w:pPr>
+            <w:pStyle w:val="TDC1"/>
+            <w:tabs>
+              <w:tab w:val="left" w:pos="440"/>
+              <w:tab w:val="right" w:leader="dot" w:pos="8494"/>
+            </w:tabs>
+            <w:rPr>
+              <w:rFonts w:eastAsiaTheme="minorEastAsia"/>
+              <w:noProof/>
+              <w:lang w:eastAsia="es-ES"/>
+            </w:rPr>
+          </w:pPr>
+          <w:r>
+            <w:fldChar w:fldCharType="begin"/>
+          </w:r>
+          <w:r>
+            <w:instrText xml:space="preserve"> TOC \o "1-3" \h \z \u </w:instrText>
+          </w:r>
+          <w:r>
+            <w:fldChar w:fldCharType="separate"/>
+          </w:r>
+          <w:hyperlink w:anchor="_Toc497931660" w:history="1">
+            <w:r>
+              <w:rPr>
+                <w:rStyle w:val="Hipervnculo"/>
+                <w:noProof/>
+              </w:rPr>
+              <w:t>1.</w:t>
+            </w:r>
+            <w:r>
+              <w:rPr>
+                <w:rFonts w:eastAsiaTheme="minorEastAsia"/>
+                <w:noProof/>
+                <w:lang w:eastAsia="es-ES"/>
+              </w:rPr>
+              <w:tab/>
+            </w:r>
+            <w:r>
+              <w:rPr>
+                <w:rStyle w:val="Hipervnculo"/>
+                <w:noProof/>
+              </w:rPr>
+              <w:t>Justificación, objetivos y antecedentes del proyecto.</w:t>
+            </w:r>
+            <w:r>
+              <w:rPr>
+                <w:noProof/>
+                <w:webHidden/>
+              </w:rPr>
+              <w:tab/>
+            </w:r>
+            <w:r>
+              <w:rPr>
+                <w:noProof/>
+                <w:webHidden/>
+              </w:rPr>
+              <w:fldChar w:fldCharType="begin"/>
+            </w:r>
+            <w:r>
+              <w:rPr>
+                <w:noProof/>
+                <w:webHidden/>
+              </w:rPr>
+              <w:instrText xml:space="preserve"> PAGEREF _Toc497931660 \h </w:instrText>
+            </w:r>
+            <w:r>
+              <w:rPr>
+                <w:noProof/>
+                <w:webHidden/>
+              </w:rPr>
+            </w:r>
+            <w:r>
+              <w:rPr>
+                <w:noProof/>
+                <w:webHidden/>
+              </w:rPr>
+              <w:fldChar w:fldCharType="separate"/>
+            </w:r>
+            <w:r>
+              <w:rPr>
+                <w:noProof/>
+                <w:webHidden/>
+              </w:rPr>
+              <w:t>3</w:t>
+            </w:r>
+            <w:r>
+              <w:rPr>
+                <w:noProof/>
+                <w:webHidden/>
+              </w:rPr>
+              <w:fldChar w:fldCharType="end"/>
+            </w:r>
+          </w:hyperlink>
+        </w:p>
+        <w:p>
+          <w:pPr>
+            <w:pStyle w:val="TDC1"/>
+            <w:tabs>
+              <w:tab w:val="left" w:pos="440"/>
+              <w:tab w:val="right" w:leader="dot" w:pos="8494"/>
+            </w:tabs>
+            <w:rPr>
+              <w:rFonts w:eastAsiaTheme="minorEastAsia"/>
+              <w:noProof/>
+              <w:lang w:eastAsia="es-ES"/>
+            </w:rPr>
+          </w:pPr>
+          <w:hyperlink w:anchor="_Toc497931661" w:history="1">
+            <w:r>
+              <w:rPr>
+                <w:rStyle w:val="Hipervnculo"/>
+                <w:noProof/>
+              </w:rPr>
+              <w:t>2.</w:t>
+            </w:r>
+            <w:r>
+              <w:rPr>
+                <w:rFonts w:eastAsiaTheme="minorEastAsia"/>
+                <w:noProof/>
+                <w:lang w:eastAsia="es-ES"/>
+              </w:rPr>
+              <w:tab/>
+            </w:r>
+            <w:r>
+              <w:rPr>
+                <w:rStyle w:val="Hipervnculo"/>
+                <w:noProof/>
+              </w:rPr>
+              <w:t>Descripción del proyecto</w:t>
+            </w:r>
+            <w:r>
+              <w:rPr>
+                <w:noProof/>
+                <w:webHidden/>
+              </w:rPr>
+              <w:tab/>
+            </w:r>
+            <w:r>
+              <w:rPr>
+                <w:noProof/>
+                <w:webHidden/>
+              </w:rPr>
+              <w:fldChar w:fldCharType="begin"/>
+            </w:r>
+            <w:r>
+              <w:rPr>
+                <w:noProof/>
+                <w:webHidden/>
+              </w:rPr>
+              <w:instrText xml:space="preserve"> PAGEREF _Toc497931661 \h </w:instrText>
+            </w:r>
+            <w:r>
+              <w:rPr>
+                <w:noProof/>
+                <w:webHidden/>
+              </w:rPr>
+            </w:r>
+            <w:r>
+              <w:rPr>
+                <w:noProof/>
+                <w:webHidden/>
+              </w:rPr>
+              <w:fldChar w:fldCharType="separate"/>
+            </w:r>
+            <w:r>
+              <w:rPr>
+                <w:noProof/>
+                <w:webHidden/>
+              </w:rPr>
+              <w:t>3</w:t>
+            </w:r>
+            <w:r>
+              <w:rPr>
+                <w:noProof/>
+                <w:webHidden/>
+              </w:rPr>
+              <w:fldChar w:fldCharType="end"/>
+            </w:r>
+          </w:hyperlink>
+        </w:p>
+        <w:p>
+          <w:pPr>
+            <w:pStyle w:val="TDC1"/>
+            <w:tabs>
+              <w:tab w:val="left" w:pos="440"/>
+              <w:tab w:val="right" w:leader="dot" w:pos="8494"/>
+            </w:tabs>
+            <w:rPr>
+              <w:rFonts w:eastAsiaTheme="minorEastAsia"/>
+              <w:noProof/>
+              <w:lang w:eastAsia="es-ES"/>
+            </w:rPr>
+          </w:pPr>
+          <w:hyperlink w:anchor="_Toc497931662" w:history="1">
+            <w:r>
+              <w:rPr>
+                <w:rStyle w:val="Hipervnculo"/>
+                <w:noProof/>
+              </w:rPr>
+              <w:t>3.</w:t>
+            </w:r>
+            <w:r>
+              <w:rPr>
+                <w:rFonts w:eastAsiaTheme="minorEastAsia"/>
+                <w:noProof/>
+                <w:lang w:eastAsia="es-ES"/>
+              </w:rPr>
+              <w:tab/>
+            </w:r>
+            <w:r>
+              <w:rPr>
+                <w:rStyle w:val="Hipervnculo"/>
+                <w:noProof/>
+              </w:rPr>
+              <w:t>Requisito</w:t>
+            </w:r>
+            <w:r>
+              <w:rPr>
+                <w:rStyle w:val="Hipervnculo"/>
+                <w:noProof/>
+              </w:rPr>
+              <w:t>s</w:t>
+            </w:r>
+            <w:r>
+              <w:rPr>
+                <w:rStyle w:val="Hipervnculo"/>
+                <w:noProof/>
+              </w:rPr>
+              <w:t xml:space="preserve"> del proyecto y del producto</w:t>
+            </w:r>
+            <w:r>
+              <w:rPr>
+                <w:noProof/>
+                <w:webHidden/>
+              </w:rPr>
+              <w:tab/>
+            </w:r>
+            <w:r>
+              <w:rPr>
+                <w:noProof/>
+                <w:webHidden/>
+              </w:rPr>
+              <w:fldChar w:fldCharType="begin"/>
+            </w:r>
+            <w:r>
+              <w:rPr>
+                <w:noProof/>
+                <w:webHidden/>
+              </w:rPr>
+              <w:instrText xml:space="preserve"> PAGEREF _Toc497931662 \h </w:instrText>
+            </w:r>
+            <w:r>
+              <w:rPr>
+                <w:noProof/>
+                <w:webHidden/>
+              </w:rPr>
+            </w:r>
+            <w:r>
+              <w:rPr>
+                <w:noProof/>
+                <w:webHidden/>
+              </w:rPr>
+              <w:fldChar w:fldCharType="separate"/>
+            </w:r>
+            <w:r>
+              <w:rPr>
+                <w:noProof/>
+                <w:webHidden/>
+              </w:rPr>
+              <w:t>3</w:t>
+            </w:r>
+            <w:r>
+              <w:rPr>
+                <w:noProof/>
+                <w:webHidden/>
+              </w:rPr>
+              <w:fldChar w:fldCharType="end"/>
+            </w:r>
+          </w:hyperlink>
+        </w:p>
+        <w:p>
+          <w:pPr>
+            <w:pStyle w:val="TDC1"/>
+            <w:tabs>
+              <w:tab w:val="left" w:pos="440"/>
+              <w:tab w:val="right" w:leader="dot" w:pos="8494"/>
+            </w:tabs>
+            <w:rPr>
+              <w:rFonts w:eastAsiaTheme="minorEastAsia"/>
+              <w:noProof/>
+              <w:lang w:eastAsia="es-ES"/>
+            </w:rPr>
+          </w:pPr>
+          <w:hyperlink w:anchor="_Toc497931663" w:history="1">
+            <w:r>
+              <w:rPr>
+                <w:rStyle w:val="Hipervnculo"/>
+                <w:noProof/>
+              </w:rPr>
+              <w:t>4.</w:t>
+            </w:r>
+            <w:r>
+              <w:rPr>
+                <w:rFonts w:eastAsiaTheme="minorEastAsia"/>
+                <w:noProof/>
+                <w:lang w:eastAsia="es-ES"/>
+              </w:rPr>
+              <w:tab/>
+            </w:r>
+            <w:r>
+              <w:rPr>
+                <w:rStyle w:val="Hipervnculo"/>
+                <w:noProof/>
+              </w:rPr>
+              <w:t>Criterios de aceptación</w:t>
+            </w:r>
+            <w:r>
+              <w:rPr>
+                <w:noProof/>
+                <w:webHidden/>
+              </w:rPr>
+              <w:tab/>
+            </w:r>
+            <w:r>
+              <w:rPr>
+                <w:noProof/>
+                <w:webHidden/>
+              </w:rPr>
+              <w:fldChar w:fldCharType="begin"/>
+            </w:r>
+            <w:r>
+              <w:rPr>
+                <w:noProof/>
+                <w:webHidden/>
+              </w:rPr>
+              <w:instrText xml:space="preserve"> PAGEREF _Toc497931663 \h </w:instrText>
+            </w:r>
+            <w:r>
+              <w:rPr>
+                <w:noProof/>
+                <w:webHidden/>
+              </w:rPr>
+            </w:r>
+            <w:r>
+              <w:rPr>
+                <w:noProof/>
+                <w:webHidden/>
+              </w:rPr>
+              <w:fldChar w:fldCharType="separate"/>
+            </w:r>
+            <w:r>
+              <w:rPr>
+                <w:noProof/>
+                <w:webHidden/>
+              </w:rPr>
+              <w:t>4</w:t>
+            </w:r>
+            <w:r>
+              <w:rPr>
+                <w:noProof/>
+                <w:webHidden/>
+              </w:rPr>
+              <w:fldChar w:fldCharType="end"/>
+            </w:r>
+          </w:hyperlink>
+        </w:p>
+        <w:p>
+          <w:pPr>
+            <w:pStyle w:val="TDC1"/>
+            <w:tabs>
+              <w:tab w:val="left" w:pos="440"/>
+              <w:tab w:val="right" w:leader="dot" w:pos="8494"/>
+            </w:tabs>
+            <w:rPr>
+              <w:rFonts w:eastAsiaTheme="minorEastAsia"/>
+              <w:noProof/>
+              <w:lang w:eastAsia="es-ES"/>
+            </w:rPr>
+          </w:pPr>
+          <w:hyperlink w:anchor="_Toc497931664" w:history="1">
+            <w:r>
+              <w:rPr>
+                <w:rStyle w:val="Hipervnculo"/>
+                <w:noProof/>
+              </w:rPr>
+              <w:t>5.</w:t>
+            </w:r>
+            <w:r>
+              <w:rPr>
+                <w:rFonts w:eastAsiaTheme="minorEastAsia"/>
+                <w:noProof/>
+                <w:lang w:eastAsia="es-ES"/>
+              </w:rPr>
+              <w:tab/>
+            </w:r>
+            <w:r>
+              <w:rPr>
+                <w:rStyle w:val="Hipervnculo"/>
+                <w:noProof/>
+              </w:rPr>
+              <w:t>Riesgos iniciales</w:t>
+            </w:r>
+            <w:r>
+              <w:rPr>
+                <w:noProof/>
+                <w:webHidden/>
+              </w:rPr>
+              <w:tab/>
+            </w:r>
+            <w:r>
+              <w:rPr>
+                <w:noProof/>
+                <w:webHidden/>
+              </w:rPr>
+              <w:fldChar w:fldCharType="begin"/>
+            </w:r>
+            <w:r>
+              <w:rPr>
+                <w:noProof/>
+                <w:webHidden/>
+              </w:rPr>
+              <w:instrText xml:space="preserve"> PAGEREF _Toc497931664 \h </w:instrText>
+            </w:r>
+            <w:r>
+              <w:rPr>
+                <w:noProof/>
+                <w:webHidden/>
+              </w:rPr>
+            </w:r>
+            <w:r>
+              <w:rPr>
+                <w:noProof/>
+                <w:webHidden/>
+              </w:rPr>
+              <w:fldChar w:fldCharType="separate"/>
+            </w:r>
+            <w:r>
+              <w:rPr>
+                <w:noProof/>
+                <w:webHidden/>
+              </w:rPr>
+              <w:t>4</w:t>
+            </w:r>
+            <w:r>
+              <w:rPr>
+                <w:noProof/>
+                <w:webHidden/>
+              </w:rPr>
+              <w:fldChar w:fldCharType="end"/>
+            </w:r>
+          </w:hyperlink>
+        </w:p>
+        <w:p>
+          <w:pPr>
+            <w:pStyle w:val="TDC1"/>
+            <w:tabs>
+              <w:tab w:val="left" w:pos="440"/>
+              <w:tab w:val="right" w:leader="dot" w:pos="8494"/>
+            </w:tabs>
+            <w:rPr>
+              <w:rFonts w:eastAsiaTheme="minorEastAsia"/>
+              <w:noProof/>
+              <w:lang w:eastAsia="es-ES"/>
+            </w:rPr>
+          </w:pPr>
+          <w:hyperlink w:anchor="_Toc497931665" w:history="1">
+            <w:r>
+              <w:rPr>
+                <w:rStyle w:val="Hipervnculo"/>
+                <w:noProof/>
+              </w:rPr>
+              <w:t>6.</w:t>
+            </w:r>
+            <w:r>
+              <w:rPr>
+                <w:rFonts w:eastAsiaTheme="minorEastAsia"/>
+                <w:noProof/>
+                <w:lang w:eastAsia="es-ES"/>
+              </w:rPr>
+              <w:tab/>
+            </w:r>
+            <w:r>
+              <w:rPr>
+                <w:rStyle w:val="Hipervnculo"/>
+                <w:noProof/>
+              </w:rPr>
+              <w:t>Objetivos, criterios de éxito y responsable de aprobación</w:t>
+            </w:r>
+            <w:r>
+              <w:rPr>
+                <w:noProof/>
+                <w:webHidden/>
+              </w:rPr>
+              <w:tab/>
+            </w:r>
+            <w:r>
+              <w:rPr>
+                <w:noProof/>
+                <w:webHidden/>
+              </w:rPr>
+              <w:fldChar w:fldCharType="begin"/>
+            </w:r>
+            <w:r>
+              <w:rPr>
+                <w:noProof/>
+                <w:webHidden/>
+              </w:rPr>
+              <w:instrText xml:space="preserve"> PAGEREF _Toc497931665 \h </w:instrText>
+            </w:r>
+            <w:r>
+              <w:rPr>
+                <w:noProof/>
+                <w:webHidden/>
+              </w:rPr>
+            </w:r>
+            <w:r>
+              <w:rPr>
+                <w:noProof/>
+                <w:webHidden/>
+              </w:rPr>
+              <w:fldChar w:fldCharType="separate"/>
+            </w:r>
+            <w:r>
+              <w:rPr>
+                <w:noProof/>
+                <w:webHidden/>
+              </w:rPr>
+              <w:t>5</w:t>
+            </w:r>
+            <w:r>
+              <w:rPr>
+                <w:noProof/>
+                <w:webHidden/>
+              </w:rPr>
+              <w:fldChar w:fldCharType="end"/>
+            </w:r>
+          </w:hyperlink>
+        </w:p>
+        <w:p>
+          <w:pPr>
+            <w:pStyle w:val="TDC1"/>
+            <w:tabs>
+              <w:tab w:val="left" w:pos="440"/>
+              <w:tab w:val="right" w:leader="dot" w:pos="8494"/>
+            </w:tabs>
+            <w:rPr>
+              <w:rFonts w:eastAsiaTheme="minorEastAsia"/>
+              <w:noProof/>
+              <w:lang w:eastAsia="es-ES"/>
+            </w:rPr>
+          </w:pPr>
+          <w:hyperlink w:anchor="_Toc497931666" w:history="1">
+            <w:r>
+              <w:rPr>
+                <w:rStyle w:val="Hipervnculo"/>
+                <w:noProof/>
+              </w:rPr>
+              <w:t>5.</w:t>
+            </w:r>
+            <w:r>
+              <w:rPr>
+                <w:rFonts w:eastAsiaTheme="minorEastAsia"/>
+                <w:noProof/>
+                <w:lang w:eastAsia="es-ES"/>
+              </w:rPr>
+              <w:tab/>
+            </w:r>
+            <w:r>
+              <w:rPr>
+                <w:rStyle w:val="Hipervnculo"/>
+                <w:noProof/>
+              </w:rPr>
+              <w:t>Asunciones</w:t>
+            </w:r>
+            <w:r>
+              <w:rPr>
+                <w:noProof/>
+                <w:webHidden/>
+              </w:rPr>
+              <w:tab/>
+            </w:r>
+            <w:r>
+              <w:rPr>
+                <w:noProof/>
+                <w:webHidden/>
+              </w:rPr>
+              <w:fldChar w:fldCharType="begin"/>
+            </w:r>
+            <w:r>
+              <w:rPr>
+                <w:noProof/>
+                <w:webHidden/>
+              </w:rPr>
+              <w:instrText xml:space="preserve"> PAGEREF _Toc497931666 \h </w:instrText>
+            </w:r>
+            <w:r>
+              <w:rPr>
+                <w:noProof/>
+                <w:webHidden/>
+              </w:rPr>
+            </w:r>
+            <w:r>
+              <w:rPr>
+                <w:noProof/>
+                <w:webHidden/>
+              </w:rPr>
+              <w:fldChar w:fldCharType="separate"/>
+            </w:r>
+            <w:r>
+              <w:rPr>
+                <w:noProof/>
+                <w:webHidden/>
+              </w:rPr>
+              <w:t>6</w:t>
+            </w:r>
+            <w:r>
+              <w:rPr>
+                <w:noProof/>
+                <w:webHidden/>
+              </w:rPr>
+              <w:fldChar w:fldCharType="end"/>
+            </w:r>
+          </w:hyperlink>
+        </w:p>
+        <w:p>
+          <w:pPr>
+            <w:pStyle w:val="TDC1"/>
+            <w:tabs>
+              <w:tab w:val="left" w:pos="440"/>
+              <w:tab w:val="right" w:leader="dot" w:pos="8494"/>
+            </w:tabs>
+            <w:rPr>
+              <w:rFonts w:eastAsiaTheme="minorEastAsia"/>
+              <w:noProof/>
+              <w:lang w:eastAsia="es-ES"/>
+            </w:rPr>
+          </w:pPr>
+          <w:hyperlink w:anchor="_Toc497931667" w:history="1">
+            <w:r>
+              <w:rPr>
+                <w:rStyle w:val="Hipervnculo"/>
+                <w:noProof/>
+              </w:rPr>
+              <w:t>6.</w:t>
+            </w:r>
+            <w:r>
+              <w:rPr>
+                <w:rFonts w:eastAsiaTheme="minorEastAsia"/>
+                <w:noProof/>
+                <w:lang w:eastAsia="es-ES"/>
+              </w:rPr>
+              <w:tab/>
+            </w:r>
+            <w:r>
+              <w:rPr>
+                <w:rStyle w:val="Hipervnculo"/>
+                <w:noProof/>
+              </w:rPr>
+              <w:t>Relación de Hitos</w:t>
+            </w:r>
+            <w:r>
+              <w:rPr>
+                <w:noProof/>
+                <w:webHidden/>
+              </w:rPr>
+              <w:tab/>
+            </w:r>
+            <w:r>
+              <w:rPr>
+                <w:noProof/>
+                <w:webHidden/>
+              </w:rPr>
+              <w:fldChar w:fldCharType="begin"/>
+            </w:r>
+            <w:r>
+              <w:rPr>
+                <w:noProof/>
+                <w:webHidden/>
+              </w:rPr>
+              <w:instrText xml:space="preserve"> PAGEREF _Toc497931667 \h </w:instrText>
+            </w:r>
+            <w:r>
+              <w:rPr>
+                <w:noProof/>
+                <w:webHidden/>
+              </w:rPr>
+            </w:r>
+            <w:r>
+              <w:rPr>
+                <w:noProof/>
+                <w:webHidden/>
+              </w:rPr>
+              <w:fldChar w:fldCharType="separate"/>
+            </w:r>
+            <w:r>
+              <w:rPr>
+                <w:noProof/>
+                <w:webHidden/>
+              </w:rPr>
+              <w:t>6</w:t>
+            </w:r>
+            <w:r>
+              <w:rPr>
+                <w:noProof/>
+                <w:webHidden/>
+              </w:rPr>
+              <w:fldChar w:fldCharType="end"/>
+            </w:r>
+          </w:hyperlink>
+        </w:p>
+        <w:p>
+          <w:pPr>
+            <w:pStyle w:val="TDC1"/>
+            <w:tabs>
+              <w:tab w:val="left" w:pos="440"/>
+              <w:tab w:val="right" w:leader="dot" w:pos="8494"/>
+            </w:tabs>
+            <w:rPr>
+              <w:rFonts w:eastAsiaTheme="minorEastAsia"/>
+              <w:noProof/>
+              <w:lang w:eastAsia="es-ES"/>
+            </w:rPr>
+          </w:pPr>
+          <w:hyperlink w:anchor="_Toc497931668" w:history="1">
+            <w:r>
+              <w:rPr>
+                <w:rStyle w:val="Hipervnculo"/>
+                <w:noProof/>
+              </w:rPr>
+              <w:t>7.</w:t>
+            </w:r>
+            <w:r>
+              <w:rPr>
+                <w:rFonts w:eastAsiaTheme="minorEastAsia"/>
+                <w:noProof/>
+                <w:lang w:eastAsia="es-ES"/>
+              </w:rPr>
+              <w:tab/>
+            </w:r>
+            <w:r>
+              <w:rPr>
+                <w:rStyle w:val="Hipervnculo"/>
+                <w:noProof/>
+              </w:rPr>
+              <w:t>Niveles de autoridad</w:t>
+            </w:r>
+            <w:r>
+              <w:rPr>
+                <w:noProof/>
+                <w:webHidden/>
+              </w:rPr>
+              <w:tab/>
+            </w:r>
+            <w:r>
+              <w:rPr>
+                <w:noProof/>
+                <w:webHidden/>
+              </w:rPr>
+              <w:fldChar w:fldCharType="begin"/>
+            </w:r>
+            <w:r>
+              <w:rPr>
+                <w:noProof/>
+                <w:webHidden/>
+              </w:rPr>
+              <w:instrText xml:space="preserve"> PAGEREF _Toc497931668 \h </w:instrText>
+            </w:r>
+            <w:r>
+              <w:rPr>
+                <w:noProof/>
+                <w:webHidden/>
+              </w:rPr>
+            </w:r>
+            <w:r>
+              <w:rPr>
+                <w:noProof/>
+                <w:webHidden/>
+              </w:rPr>
+              <w:fldChar w:fldCharType="separate"/>
+            </w:r>
+            <w:r>
+              <w:rPr>
+                <w:noProof/>
+                <w:webHidden/>
+              </w:rPr>
+              <w:t>7</w:t>
+            </w:r>
+            <w:r>
+              <w:rPr>
+                <w:noProof/>
+                <w:webHidden/>
+              </w:rPr>
+              <w:fldChar w:fldCharType="end"/>
+            </w:r>
+          </w:hyperlink>
+        </w:p>
+        <w:p>
+          <w:pPr>
+            <w:pStyle w:val="TDC1"/>
+            <w:tabs>
+              <w:tab w:val="left" w:pos="440"/>
+              <w:tab w:val="right" w:leader="dot" w:pos="8494"/>
+            </w:tabs>
+            <w:rPr>
+              <w:rFonts w:eastAsiaTheme="minorEastAsia"/>
+              <w:noProof/>
+              <w:lang w:eastAsia="es-ES"/>
+            </w:rPr>
+          </w:pPr>
+          <w:hyperlink w:anchor="_Toc497931669" w:history="1">
+            <w:r>
+              <w:rPr>
+                <w:rStyle w:val="Hipervnculo"/>
+                <w:noProof/>
+              </w:rPr>
+              <w:t>8.</w:t>
+            </w:r>
+            <w:r>
+              <w:rPr>
+                <w:rFonts w:eastAsiaTheme="minorEastAsia"/>
+                <w:noProof/>
+                <w:lang w:eastAsia="es-ES"/>
+              </w:rPr>
+              <w:tab/>
+            </w:r>
+            <w:r>
+              <w:rPr>
+                <w:rStyle w:val="Hipervnculo"/>
+                <w:noProof/>
+              </w:rPr>
+              <w:t>Anexos</w:t>
+            </w:r>
+            <w:r>
+              <w:rPr>
+                <w:noProof/>
+                <w:webHidden/>
+              </w:rPr>
+              <w:tab/>
+            </w:r>
+            <w:r>
+              <w:rPr>
+                <w:noProof/>
+                <w:webHidden/>
+              </w:rPr>
+              <w:fldChar w:fldCharType="begin"/>
+            </w:r>
+            <w:r>
+              <w:rPr>
+                <w:noProof/>
+                <w:webHidden/>
+              </w:rPr>
+              <w:instrText xml:space="preserve"> PAGEREF _Toc497931669 \h </w:instrText>
+            </w:r>
+            <w:r>
+              <w:rPr>
+                <w:noProof/>
+                <w:webHidden/>
+              </w:rPr>
+            </w:r>
+            <w:r>
+              <w:rPr>
+                <w:noProof/>
+                <w:webHidden/>
+              </w:rPr>
+              <w:fldChar w:fldCharType="separate"/>
+            </w:r>
+            <w:r>
+              <w:rPr>
+                <w:noProof/>
+                <w:webHidden/>
+              </w:rPr>
+              <w:t>7</w:t>
+            </w:r>
+            <w:r>
+              <w:rPr>
+                <w:noProof/>
+                <w:webHidden/>
+              </w:rPr>
+              <w:fldChar w:fldCharType="end"/>
+            </w:r>
+          </w:hyperlink>
+        </w:p>
+        <w:p>
+          <w:r>
+            <w:rPr>
+              <w:b/>
+              <w:bCs/>
+            </w:rPr>
+            <w:fldChar w:fldCharType="end"/>
+          </w:r>
+        </w:p>
+      </w:sdtContent>
+    </w:sdt>
+    <w:p>
+      <w:pPr>
+        <w:jc w:val="center"/>
+        <w:rPr>
+          <w:b/>
+          <w:sz w:val="48"/>
+        </w:rPr>
+      </w:pPr>
+    </w:p>
+    <w:p>
+      <w:pPr>
+        <w:jc w:val="center"/>
+        <w:rPr>
+          <w:b/>
+          <w:sz w:val="48"/>
+        </w:rPr>
+      </w:pPr>
+    </w:p>
+    <w:p>
+      <w:pPr>
+        <w:jc w:val="center"/>
+        <w:rPr>
+          <w:b/>
+          <w:sz w:val="48"/>
+        </w:rPr>
+      </w:pPr>
+    </w:p>
+    <w:p>
+      <w:pPr>
+        <w:jc w:val="both"/>
+      </w:pPr>
+    </w:p>
+    <w:p>
+      <w:pPr>
+        <w:jc w:val="both"/>
+      </w:pPr>
+    </w:p>
+    <w:p>
+      <w:pPr>
+        <w:jc w:val="both"/>
+      </w:pPr>
+    </w:p>
+    <w:p>
+      <w:pPr>
+        <w:jc w:val="both"/>
+      </w:pPr>
+    </w:p>
+    <w:p>
+      <w:pPr>
+        <w:jc w:val="both"/>
+      </w:pPr>
+    </w:p>
+    <w:p>
+      <w:pPr>
+        <w:jc w:val="both"/>
+      </w:pPr>
+    </w:p>
+    <w:p>
+      <w:pPr>
+        <w:jc w:val="both"/>
+      </w:pPr>
+    </w:p>
+    <w:p>
+      <w:pPr>
+        <w:jc w:val="both"/>
+      </w:pPr>
+    </w:p>
+    <w:p>
+      <w:pPr>
+        <w:jc w:val="both"/>
+      </w:pPr>
+    </w:p>
+    <w:p>
+      <w:pPr>
+        <w:jc w:val="both"/>
+      </w:pPr>
+    </w:p>
+    <w:p>
+      <w:pPr>
+        <w:jc w:val="both"/>
+      </w:pPr>
+    </w:p>
+    <w:p>
+      <w:pPr>
+        <w:jc w:val="both"/>
+      </w:pPr>
+    </w:p>
+    <w:p>
+      <w:pPr>
+        <w:jc w:val="both"/>
+      </w:pPr>
+    </w:p>
+    <w:p>
+      <w:pPr>
+        <w:pStyle w:val="Ttulo1"/>
+        <w:numPr>
+          <w:ilvl w:val="0"/>
+          <w:numId w:val="3"/>
+        </w:numPr>
+      </w:pPr>
+      <w:bookmarkStart w:id="0" w:name="_Toc497931660"/>
+      <w:r>
+        <w:lastRenderedPageBreak/>
         <w:t>Justificación, objetivos y antecedentes del proyecto.</w:t>
       </w:r>
-    </w:p>
-    <w:p>
-      <w:pPr>
+      <w:bookmarkEnd w:id="0"/>
+    </w:p>
+    <w:p>
+      <w:pPr>
+        <w:jc w:val="both"/>
+      </w:pPr>
+    </w:p>
+    <w:p>
+      <w:pPr>
+        <w:ind w:firstLine="708"/>
         <w:jc w:val="both"/>
       </w:pPr>
       <w:r>
@@ -47,6 +1248,7 @@
     </w:p>
     <w:p>
       <w:pPr>
+        <w:ind w:firstLine="708"/>
         <w:jc w:val="both"/>
       </w:pPr>
       <w:r>
@@ -61,21 +1263,30 @@
     <w:p>
       <w:pPr>
         <w:jc w:val="both"/>
-        <w:rPr>
-          <w:b/>
-          <w:sz w:val="28"/>
-        </w:rPr>
-      </w:pPr>
-      <w:r>
-        <w:rPr>
-          <w:b/>
-          <w:sz w:val="28"/>
-        </w:rPr>
+      </w:pPr>
+    </w:p>
+    <w:p>
+      <w:pPr>
+        <w:pStyle w:val="Ttulo1"/>
+        <w:numPr>
+          <w:ilvl w:val="0"/>
+          <w:numId w:val="3"/>
+        </w:numPr>
+      </w:pPr>
+      <w:bookmarkStart w:id="1" w:name="_Toc497931661"/>
+      <w:r>
         <w:t>Descripción del proyecto</w:t>
       </w:r>
-    </w:p>
-    <w:p>
-      <w:pPr>
+      <w:bookmarkEnd w:id="1"/>
+    </w:p>
+    <w:p>
+      <w:pPr>
+        <w:jc w:val="both"/>
+      </w:pPr>
+    </w:p>
+    <w:p>
+      <w:pPr>
+        <w:ind w:firstLine="708"/>
         <w:jc w:val="both"/>
       </w:pPr>
       <w:r>
@@ -84,6 +1295,7 @@
     </w:p>
     <w:p>
       <w:pPr>
+        <w:ind w:firstLine="708"/>
         <w:jc w:val="both"/>
       </w:pPr>
       <w:r>
@@ -165,22 +1377,28 @@
     </w:p>
     <w:p>
       <w:pPr>
-        <w:jc w:val="both"/>
-        <w:rPr>
-          <w:b/>
-          <w:sz w:val="28"/>
-        </w:rPr>
-      </w:pPr>
-      <w:r>
-        <w:rPr>
-          <w:b/>
-          <w:sz w:val="28"/>
-        </w:rPr>
+        <w:pStyle w:val="Ttulo1"/>
+        <w:numPr>
+          <w:ilvl w:val="0"/>
+          <w:numId w:val="3"/>
+        </w:numPr>
+      </w:pPr>
+      <w:bookmarkStart w:id="2" w:name="_Toc497931662"/>
+      <w:bookmarkStart w:id="3" w:name="_GoBack"/>
+      <w:bookmarkEnd w:id="3"/>
+      <w:r>
         <w:t>Requisitos del proyecto y del producto</w:t>
       </w:r>
-    </w:p>
-    <w:p>
-      <w:pPr>
+      <w:bookmarkEnd w:id="2"/>
+    </w:p>
+    <w:p>
+      <w:pPr>
+        <w:jc w:val="both"/>
+      </w:pPr>
+    </w:p>
+    <w:p>
+      <w:pPr>
+        <w:ind w:firstLine="708"/>
         <w:jc w:val="both"/>
       </w:pPr>
       <w:r>
@@ -189,6 +1407,7 @@
     </w:p>
     <w:p>
       <w:pPr>
+        <w:ind w:firstLine="708"/>
         <w:jc w:val="both"/>
       </w:pPr>
       <w:r>
@@ -242,6 +1461,7 @@
         <w:rPr>
           <w:b/>
         </w:rPr>
+        <w:lastRenderedPageBreak/>
         <w:t>Gestión</w:t>
       </w:r>
       <w:r>
@@ -251,11 +1471,7 @@
         <w:t xml:space="preserve"> de documentos:</w:t>
       </w:r>
       <w:r>
-        <w:t xml:space="preserve"> El cliente quiere tener un mantenimiento de los documentos. Al mismo tiempo, quiere un sistema de notificación en el que se avise si un documento </w:t>
-      </w:r>
-      <w:r>
-        <w:lastRenderedPageBreak/>
-        <w:t>ha sido modificado o si alguien está modificando un documento que está siendo modificado al mismo tiempo por otra persona.</w:t>
+        <w:t xml:space="preserve"> El cliente quiere tener un mantenimiento de los documentos. Al mismo tiempo, quiere un sistema de notificación en el que se avise si un documento ha sido modificado o si alguien está modificando un documento que está siendo modificado al mismo tiempo por otra persona.</w:t>
       </w:r>
     </w:p>
     <w:p>
@@ -333,6 +1549,16 @@
     </w:p>
     <w:p>
       <w:pPr>
+        <w:pStyle w:val="Prrafodelista"/>
+        <w:jc w:val="both"/>
+        <w:rPr>
+          <w:b/>
+        </w:rPr>
+      </w:pPr>
+    </w:p>
+    <w:p>
+      <w:pPr>
+        <w:ind w:firstLine="708"/>
         <w:jc w:val="both"/>
       </w:pPr>
       <w:r>
@@ -346,22 +1572,26 @@
     </w:p>
     <w:p>
       <w:pPr>
-        <w:jc w:val="both"/>
-        <w:rPr>
-          <w:b/>
-          <w:sz w:val="28"/>
-        </w:rPr>
-      </w:pPr>
-      <w:r>
-        <w:rPr>
-          <w:b/>
-          <w:sz w:val="28"/>
-        </w:rPr>
+        <w:pStyle w:val="Ttulo1"/>
+        <w:numPr>
+          <w:ilvl w:val="0"/>
+          <w:numId w:val="3"/>
+        </w:numPr>
+      </w:pPr>
+      <w:bookmarkStart w:id="4" w:name="_Toc497931663"/>
+      <w:r>
         <w:t>Criterios de aceptación</w:t>
       </w:r>
-    </w:p>
-    <w:p>
-      <w:pPr>
+      <w:bookmarkEnd w:id="4"/>
+    </w:p>
+    <w:p>
+      <w:pPr>
+        <w:jc w:val="both"/>
+      </w:pPr>
+    </w:p>
+    <w:p>
+      <w:pPr>
+        <w:ind w:firstLine="708"/>
         <w:jc w:val="both"/>
       </w:pPr>
       <w:r>
@@ -417,6 +1647,7 @@
     </w:p>
     <w:p>
       <w:pPr>
+        <w:ind w:firstLine="708"/>
         <w:jc w:val="both"/>
       </w:pPr>
       <w:r>
@@ -430,19 +1661,22 @@
     </w:p>
     <w:p>
       <w:pPr>
-        <w:jc w:val="both"/>
-        <w:rPr>
-          <w:b/>
-          <w:sz w:val="28"/>
-        </w:rPr>
-      </w:pPr>
-      <w:r>
-        <w:rPr>
-          <w:b/>
-          <w:sz w:val="28"/>
-        </w:rPr>
+        <w:pStyle w:val="Ttulo1"/>
+        <w:numPr>
+          <w:ilvl w:val="0"/>
+          <w:numId w:val="3"/>
+        </w:numPr>
+      </w:pPr>
+      <w:bookmarkStart w:id="5" w:name="_Toc497931664"/>
+      <w:r>
         <w:t>Riesgos iniciales</w:t>
       </w:r>
+      <w:bookmarkEnd w:id="5"/>
+    </w:p>
+    <w:p>
+      <w:pPr>
+        <w:jc w:val="both"/>
+      </w:pPr>
     </w:p>
     <w:p>
       <w:pPr>
@@ -563,20 +1797,20 @@
     </w:p>
     <w:p>
       <w:pPr>
-        <w:jc w:val="both"/>
-        <w:rPr>
-          <w:b/>
-          <w:sz w:val="28"/>
-        </w:rPr>
-      </w:pPr>
-      <w:r>
-        <w:rPr>
-          <w:b/>
-          <w:sz w:val="28"/>
-        </w:rPr>
+        <w:pStyle w:val="Ttulo1"/>
+        <w:numPr>
+          <w:ilvl w:val="0"/>
+          <w:numId w:val="3"/>
+        </w:numPr>
+      </w:pPr>
+      <w:bookmarkStart w:id="6" w:name="_Toc497931665"/>
+      <w:r>
+        <w:lastRenderedPageBreak/>
         <w:t>Objetivos, criterios de éxito y responsable de aprobación</w:t>
       </w:r>
-    </w:p>
+      <w:bookmarkEnd w:id="6"/>
+    </w:p>
+    <w:p/>
     <w:p>
       <w:pPr>
         <w:pStyle w:val="Prrafodelista"/>
@@ -610,37 +1844,35 @@
     </w:p>
     <w:p>
       <w:pPr>
-        <w:ind w:left="708"/>
-        <w:jc w:val="both"/>
-      </w:pPr>
-      <w:r>
-        <w:lastRenderedPageBreak/>
+        <w:ind w:firstLine="708"/>
+      </w:pPr>
+      <w:r>
         <w:t>El proyecto esta englobado dentro de la asignatura obligatoria PGPI. En este proyecto se pretende el estudio de los requisitos para un sistema de gestión de equipos de desarrollo. Se estudiarán las necesidades del cliente y se le otorgará las herramientas que requiera. La obtención de estas necesidades se llevará a cabo mediante reuniones presenciales. Se tendrán en cuenta todos los requisitos que exponga el cliente para poder entregar un servicio con todas las herramientas requeridas y adaptadas a la situación expuesta.</w:t>
       </w:r>
     </w:p>
     <w:p>
       <w:pPr>
         <w:pStyle w:val="Prrafodelista"/>
-        <w:jc w:val="both"/>
+        <w:ind w:left="0"/>
       </w:pPr>
       <w:r>
         <w:t>Responsable de aprobación: PMO y PM principal.</w:t>
       </w:r>
     </w:p>
     <w:p>
-      <w:pPr>
-        <w:ind w:left="708"/>
-        <w:jc w:val="both"/>
-      </w:pPr>
-    </w:p>
-    <w:p>
-      <w:pPr>
-        <w:ind w:left="708"/>
-        <w:jc w:val="both"/>
-      </w:pPr>
       <w:r>
         <w:t>Criterio de éxito: obtener los resultados descritos en los objetivos del proyecto. Para ello se deberá aportar los entregables en las fechas indicadas y realizar actividades de control y seguimiento aprobadas.</w:t>
       </w:r>
+    </w:p>
+    <w:p>
+      <w:pPr>
+        <w:pStyle w:val="Prrafodelista"/>
+        <w:jc w:val="both"/>
+        <w:rPr>
+          <w:sz w:val="24"/>
+          <w:u w:val="single"/>
+        </w:rPr>
+      </w:pPr>
     </w:p>
     <w:p>
       <w:pPr>
@@ -686,6 +1918,7 @@
     <w:p>
       <w:pPr>
         <w:pStyle w:val="Prrafodelista"/>
+        <w:ind w:left="0" w:firstLine="708"/>
         <w:jc w:val="both"/>
       </w:pPr>
       <w:r>
@@ -695,12 +1928,14 @@
     <w:p>
       <w:pPr>
         <w:pStyle w:val="Prrafodelista"/>
-        <w:jc w:val="both"/>
-      </w:pPr>
-    </w:p>
-    <w:p>
-      <w:pPr>
-        <w:pStyle w:val="Prrafodelista"/>
+        <w:ind w:left="0"/>
+        <w:jc w:val="both"/>
+      </w:pPr>
+    </w:p>
+    <w:p>
+      <w:pPr>
+        <w:pStyle w:val="Prrafodelista"/>
+        <w:ind w:left="0"/>
         <w:jc w:val="both"/>
       </w:pPr>
       <w:r>
@@ -710,12 +1945,14 @@
     <w:p>
       <w:pPr>
         <w:pStyle w:val="Prrafodelista"/>
-        <w:jc w:val="both"/>
-      </w:pPr>
-    </w:p>
-    <w:p>
-      <w:pPr>
-        <w:pStyle w:val="Prrafodelista"/>
+        <w:ind w:left="0"/>
+        <w:jc w:val="both"/>
+      </w:pPr>
+    </w:p>
+    <w:p>
+      <w:pPr>
+        <w:pStyle w:val="Prrafodelista"/>
+        <w:ind w:left="0"/>
         <w:jc w:val="both"/>
       </w:pPr>
       <w:r>
@@ -725,7 +1962,18 @@
     <w:p>
       <w:pPr>
         <w:pStyle w:val="Prrafodelista"/>
-        <w:jc w:val="both"/>
+        <w:ind w:left="0"/>
+        <w:jc w:val="both"/>
+      </w:pPr>
+    </w:p>
+    <w:p>
+      <w:pPr>
+        <w:pStyle w:val="Prrafodelista"/>
+        <w:jc w:val="both"/>
+        <w:rPr>
+          <w:sz w:val="24"/>
+          <w:u w:val="single"/>
+        </w:rPr>
       </w:pPr>
     </w:p>
     <w:p>
@@ -772,6 +2020,7 @@
     <w:p>
       <w:pPr>
         <w:pStyle w:val="Prrafodelista"/>
+        <w:ind w:left="0" w:firstLine="708"/>
         <w:jc w:val="both"/>
       </w:pPr>
       <w:r>
@@ -783,8 +2032,6 @@
       <w:r>
         <w:t>90</w:t>
       </w:r>
-      <w:bookmarkStart w:id="0" w:name="_GoBack"/>
-      <w:bookmarkEnd w:id="0"/>
       <w:r>
         <w:t xml:space="preserve"> horas. El coste económico estimado resultará de multiplicar el número total de horas por el valor de una hora en el sector técnico. A este coste habrá que añadirle otros gastos como pueden ser: copias de documentos y transporte.</w:t>
       </w:r>
@@ -792,12 +2039,14 @@
     <w:p>
       <w:pPr>
         <w:pStyle w:val="Prrafodelista"/>
-        <w:jc w:val="both"/>
-      </w:pPr>
-    </w:p>
-    <w:p>
-      <w:pPr>
-        <w:pStyle w:val="Prrafodelista"/>
+        <w:ind w:left="0"/>
+        <w:jc w:val="both"/>
+      </w:pPr>
+    </w:p>
+    <w:p>
+      <w:pPr>
+        <w:pStyle w:val="Prrafodelista"/>
+        <w:ind w:left="0"/>
         <w:jc w:val="both"/>
       </w:pPr>
       <w:r>
@@ -807,12 +2056,14 @@
     <w:p>
       <w:pPr>
         <w:pStyle w:val="Prrafodelista"/>
-        <w:jc w:val="both"/>
-      </w:pPr>
-    </w:p>
-    <w:p>
-      <w:pPr>
-        <w:pStyle w:val="Prrafodelista"/>
+        <w:ind w:left="0"/>
+        <w:jc w:val="both"/>
+      </w:pPr>
+    </w:p>
+    <w:p>
+      <w:pPr>
+        <w:pStyle w:val="Prrafodelista"/>
+        <w:ind w:left="0"/>
         <w:jc w:val="both"/>
       </w:pPr>
       <w:r>
@@ -828,6 +2079,25 @@
     <w:p>
       <w:pPr>
         <w:pStyle w:val="Prrafodelista"/>
+        <w:jc w:val="both"/>
+        <w:rPr>
+          <w:sz w:val="24"/>
+          <w:u w:val="single"/>
+        </w:rPr>
+      </w:pPr>
+    </w:p>
+    <w:p>
+      <w:pPr>
+        <w:pStyle w:val="Prrafodelista"/>
+        <w:jc w:val="both"/>
+        <w:rPr>
+          <w:sz w:val="24"/>
+          <w:u w:val="single"/>
+        </w:rPr>
+      </w:pPr>
+    </w:p>
+    <w:p>
+      <w:pPr>
         <w:jc w:val="both"/>
         <w:rPr>
           <w:sz w:val="24"/>
@@ -853,6 +2123,7 @@
           <w:sz w:val="24"/>
           <w:u w:val="single"/>
         </w:rPr>
+        <w:lastRenderedPageBreak/>
         <w:t>Calidad</w:t>
       </w:r>
     </w:p>
@@ -869,6 +2140,7 @@
     <w:p>
       <w:pPr>
         <w:pStyle w:val="Prrafodelista"/>
+        <w:ind w:left="0" w:firstLine="708"/>
         <w:jc w:val="both"/>
       </w:pPr>
       <w:r>
@@ -881,28 +2153,31 @@
     <w:p>
       <w:pPr>
         <w:pStyle w:val="Prrafodelista"/>
-        <w:jc w:val="both"/>
-      </w:pPr>
-    </w:p>
-    <w:p>
-      <w:pPr>
-        <w:pStyle w:val="Prrafodelista"/>
-        <w:jc w:val="both"/>
-      </w:pPr>
-      <w:r>
-        <w:lastRenderedPageBreak/>
+        <w:ind w:left="0"/>
+        <w:jc w:val="both"/>
+      </w:pPr>
+    </w:p>
+    <w:p>
+      <w:pPr>
+        <w:pStyle w:val="Prrafodelista"/>
+        <w:ind w:left="0"/>
+        <w:jc w:val="both"/>
+      </w:pPr>
+      <w:r>
         <w:t xml:space="preserve">Criterio de éxito: conseguir la aceptación del cliente sobre las herramientas proporcionadas. </w:t>
       </w:r>
     </w:p>
     <w:p>
       <w:pPr>
         <w:pStyle w:val="Prrafodelista"/>
-        <w:jc w:val="both"/>
-      </w:pPr>
-    </w:p>
-    <w:p>
-      <w:pPr>
-        <w:pStyle w:val="Prrafodelista"/>
+        <w:ind w:left="0"/>
+        <w:jc w:val="both"/>
+      </w:pPr>
+    </w:p>
+    <w:p>
+      <w:pPr>
+        <w:pStyle w:val="Prrafodelista"/>
+        <w:ind w:left="0"/>
         <w:jc w:val="both"/>
       </w:pPr>
       <w:r>
@@ -926,14 +2201,22 @@
           <w:sz w:val="28"/>
         </w:rPr>
       </w:pPr>
-      <w:r>
-        <w:rPr>
-          <w:b/>
-          <w:sz w:val="28"/>
-        </w:rPr>
+    </w:p>
+    <w:p>
+      <w:pPr>
+        <w:pStyle w:val="Ttulo1"/>
+        <w:numPr>
+          <w:ilvl w:val="0"/>
+          <w:numId w:val="2"/>
+        </w:numPr>
+      </w:pPr>
+      <w:bookmarkStart w:id="7" w:name="_Toc497931666"/>
+      <w:r>
         <w:t>Asunciones</w:t>
       </w:r>
-    </w:p>
+      <w:bookmarkEnd w:id="7"/>
+    </w:p>
+    <w:p/>
     <w:p>
       <w:pPr>
         <w:pStyle w:val="Prrafodelista"/>
@@ -1002,14 +2285,22 @@
           <w:sz w:val="28"/>
         </w:rPr>
       </w:pPr>
-      <w:r>
-        <w:rPr>
-          <w:b/>
-          <w:sz w:val="28"/>
-        </w:rPr>
+    </w:p>
+    <w:p>
+      <w:pPr>
+        <w:pStyle w:val="Ttulo1"/>
+        <w:numPr>
+          <w:ilvl w:val="0"/>
+          <w:numId w:val="2"/>
+        </w:numPr>
+      </w:pPr>
+      <w:bookmarkStart w:id="8" w:name="_Toc497931667"/>
+      <w:r>
         <w:t>Relación de Hitos</w:t>
       </w:r>
-    </w:p>
+      <w:bookmarkEnd w:id="8"/>
+    </w:p>
+    <w:p/>
     <w:tbl>
       <w:tblPr>
         <w:tblStyle w:val="TableNormal"/>
@@ -1413,16 +2704,44 @@
           <w:sz w:val="28"/>
         </w:rPr>
       </w:pPr>
-      <w:r>
+    </w:p>
+    <w:p>
+      <w:pPr>
+        <w:jc w:val="both"/>
         <w:rPr>
           <w:b/>
           <w:sz w:val="28"/>
         </w:rPr>
+      </w:pPr>
+    </w:p>
+    <w:p>
+      <w:pPr>
+        <w:jc w:val="both"/>
+        <w:rPr>
+          <w:b/>
+          <w:sz w:val="28"/>
+        </w:rPr>
+      </w:pPr>
+    </w:p>
+    <w:p>
+      <w:pPr>
+        <w:pStyle w:val="Ttulo1"/>
+        <w:numPr>
+          <w:ilvl w:val="0"/>
+          <w:numId w:val="2"/>
+        </w:numPr>
+      </w:pPr>
+      <w:bookmarkStart w:id="9" w:name="_Toc497931668"/>
+      <w:r>
+        <w:lastRenderedPageBreak/>
         <w:t>Niveles de autoridad</w:t>
       </w:r>
-    </w:p>
-    <w:p>
-      <w:pPr>
+      <w:bookmarkEnd w:id="9"/>
+    </w:p>
+    <w:p/>
+    <w:p>
+      <w:pPr>
+        <w:ind w:firstLine="708"/>
         <w:jc w:val="both"/>
       </w:pPr>
       <w:r>
@@ -1431,6 +2750,7 @@
     </w:p>
     <w:p>
       <w:pPr>
+        <w:ind w:firstLine="708"/>
         <w:jc w:val="both"/>
       </w:pPr>
       <w:r>
@@ -1439,6 +2759,7 @@
     </w:p>
     <w:p>
       <w:pPr>
+        <w:ind w:firstLine="708"/>
         <w:jc w:val="both"/>
       </w:pPr>
       <w:r>
@@ -1462,14 +2783,22 @@
           <w:sz w:val="28"/>
         </w:rPr>
       </w:pPr>
-      <w:r>
-        <w:rPr>
-          <w:b/>
-          <w:sz w:val="28"/>
-        </w:rPr>
-        <w:t>Anexos:</w:t>
-      </w:r>
-    </w:p>
+    </w:p>
+    <w:p>
+      <w:pPr>
+        <w:pStyle w:val="Ttulo1"/>
+        <w:numPr>
+          <w:ilvl w:val="0"/>
+          <w:numId w:val="2"/>
+        </w:numPr>
+      </w:pPr>
+      <w:bookmarkStart w:id="10" w:name="_Toc497931669"/>
+      <w:r>
+        <w:t>Anexos</w:t>
+      </w:r>
+      <w:bookmarkEnd w:id="10"/>
+    </w:p>
+    <w:p/>
     <w:p>
       <w:pPr>
         <w:pStyle w:val="Prrafodelista"/>
@@ -1528,7 +2857,7 @@
 </file>
 
 <file path=word/numbering.xml><?xml version="1.0" encoding="utf-8"?>
-<w:numbering xmlns:wpc="http://schemas.microsoft.com/office/word/2010/wordprocessingCanvas" xmlns:cx="http://schemas.microsoft.com/office/drawing/2014/chartex" xmlns:mc="http://schemas.openxmlformats.org/markup-compatibility/2006" xmlns:o="urn:schemas-microsoft-com:office:office" xmlns:r="http://schemas.openxmlformats.org/officeDocument/2006/relationships" xmlns:m="http://schemas.openxmlformats.org/officeDocument/2006/math" xmlns:v="urn:schemas-microsoft-com:vml" xmlns:wp14="http://schemas.microsoft.com/office/word/2010/wordprocessingDrawing" xmlns:wp="http://schemas.openxmlformats.org/drawingml/2006/wordprocessingDrawing" xmlns:w10="urn:schemas-microsoft-com:office:word" xmlns:w="http://schemas.openxmlformats.org/wordprocessingml/2006/main" xmlns:w14="http://schemas.microsoft.com/office/word/2010/wordml" xmlns:w15="http://schemas.microsoft.com/office/word/2012/wordml" xmlns:w16se="http://schemas.microsoft.com/office/word/2015/wordml/symex" xmlns:wpg="http://schemas.microsoft.com/office/word/2010/wordprocessingGroup" xmlns:wpi="http://schemas.microsoft.com/office/word/2010/wordprocessingInk" xmlns:wne="http://schemas.microsoft.com/office/word/2006/wordml" xmlns:wps="http://schemas.microsoft.com/office/word/2010/wordprocessingShape" mc:Ignorable="w14 w15 w16se wp14">
+<w:numbering xmlns:wpc="http://schemas.microsoft.com/office/word/2010/wordprocessingCanvas" xmlns:cx="http://schemas.microsoft.com/office/drawing/2014/chartex" xmlns:cx1="http://schemas.microsoft.com/office/drawing/2015/9/8/chartex" xmlns:cx2="http://schemas.microsoft.com/office/drawing/2015/10/21/chartex" xmlns:cx3="http://schemas.microsoft.com/office/drawing/2016/5/9/chartex" xmlns:cx4="http://schemas.microsoft.com/office/drawing/2016/5/10/chartex" xmlns:cx5="http://schemas.microsoft.com/office/drawing/2016/5/11/chartex" xmlns:cx6="http://schemas.microsoft.com/office/drawing/2016/5/12/chartex" xmlns:cx7="http://schemas.microsoft.com/office/drawing/2016/5/13/chartex" xmlns:cx8="http://schemas.microsoft.com/office/drawing/2016/5/14/chartex" xmlns:mc="http://schemas.openxmlformats.org/markup-compatibility/2006" xmlns:aink="http://schemas.microsoft.com/office/drawing/2016/ink" xmlns:am3d="http://schemas.microsoft.com/office/drawing/2017/model3d" xmlns:o="urn:schemas-microsoft-com:office:office" xmlns:r="http://schemas.openxmlformats.org/officeDocument/2006/relationships" xmlns:m="http://schemas.openxmlformats.org/officeDocument/2006/math" xmlns:v="urn:schemas-microsoft-com:vml" xmlns:wp14="http://schemas.microsoft.com/office/word/2010/wordprocessingDrawing" xmlns:wp="http://schemas.openxmlformats.org/drawingml/2006/wordprocessingDrawing" xmlns:w10="urn:schemas-microsoft-com:office:word" xmlns:w="http://schemas.openxmlformats.org/wordprocessingml/2006/main" xmlns:w14="http://schemas.microsoft.com/office/word/2010/wordml" xmlns:w15="http://schemas.microsoft.com/office/word/2012/wordml" xmlns:w16cid="http://schemas.microsoft.com/office/word/2016/wordml/cid" xmlns:w16se="http://schemas.microsoft.com/office/word/2015/wordml/symex" xmlns:wpg="http://schemas.microsoft.com/office/word/2010/wordprocessingGroup" xmlns:wpi="http://schemas.microsoft.com/office/word/2010/wordprocessingInk" xmlns:wne="http://schemas.microsoft.com/office/word/2006/wordml" xmlns:wps="http://schemas.microsoft.com/office/word/2010/wordprocessingShape" mc:Ignorable="w14 w15 w16se w16cid wp14">
   <w:abstractNum w:abstractNumId="0" w15:restartNumberingAfterBreak="0">
     <w:nsid w:val="0F7C3053"/>
     <w:multiLevelType w:val="hybridMultilevel"/>
@@ -1642,9 +2971,95 @@
     </w:lvl>
   </w:abstractNum>
   <w:abstractNum w:abstractNumId="1" w15:restartNumberingAfterBreak="0">
+    <w:nsid w:val="18994B6B"/>
+    <w:multiLevelType w:val="hybridMultilevel"/>
+    <w:tmpl w:val="5BB0F49A"/>
+    <w:lvl w:ilvl="0" w:tplc="0C0A000F">
+      <w:start w:val="1"/>
+      <w:numFmt w:val="decimal"/>
+      <w:lvlText w:val="%1."/>
+      <w:lvlJc w:val="left"/>
+      <w:pPr>
+        <w:ind w:left="720" w:hanging="360"/>
+      </w:pPr>
+    </w:lvl>
+    <w:lvl w:ilvl="1" w:tplc="0C0A0019" w:tentative="1">
+      <w:start w:val="1"/>
+      <w:numFmt w:val="lowerLetter"/>
+      <w:lvlText w:val="%2."/>
+      <w:lvlJc w:val="left"/>
+      <w:pPr>
+        <w:ind w:left="1440" w:hanging="360"/>
+      </w:pPr>
+    </w:lvl>
+    <w:lvl w:ilvl="2" w:tplc="0C0A001B" w:tentative="1">
+      <w:start w:val="1"/>
+      <w:numFmt w:val="lowerRoman"/>
+      <w:lvlText w:val="%3."/>
+      <w:lvlJc w:val="right"/>
+      <w:pPr>
+        <w:ind w:left="2160" w:hanging="180"/>
+      </w:pPr>
+    </w:lvl>
+    <w:lvl w:ilvl="3" w:tplc="0C0A000F" w:tentative="1">
+      <w:start w:val="1"/>
+      <w:numFmt w:val="decimal"/>
+      <w:lvlText w:val="%4."/>
+      <w:lvlJc w:val="left"/>
+      <w:pPr>
+        <w:ind w:left="2880" w:hanging="360"/>
+      </w:pPr>
+    </w:lvl>
+    <w:lvl w:ilvl="4" w:tplc="0C0A0019" w:tentative="1">
+      <w:start w:val="1"/>
+      <w:numFmt w:val="lowerLetter"/>
+      <w:lvlText w:val="%5."/>
+      <w:lvlJc w:val="left"/>
+      <w:pPr>
+        <w:ind w:left="3600" w:hanging="360"/>
+      </w:pPr>
+    </w:lvl>
+    <w:lvl w:ilvl="5" w:tplc="0C0A001B" w:tentative="1">
+      <w:start w:val="1"/>
+      <w:numFmt w:val="lowerRoman"/>
+      <w:lvlText w:val="%6."/>
+      <w:lvlJc w:val="right"/>
+      <w:pPr>
+        <w:ind w:left="4320" w:hanging="180"/>
+      </w:pPr>
+    </w:lvl>
+    <w:lvl w:ilvl="6" w:tplc="0C0A000F" w:tentative="1">
+      <w:start w:val="1"/>
+      <w:numFmt w:val="decimal"/>
+      <w:lvlText w:val="%7."/>
+      <w:lvlJc w:val="left"/>
+      <w:pPr>
+        <w:ind w:left="5040" w:hanging="360"/>
+      </w:pPr>
+    </w:lvl>
+    <w:lvl w:ilvl="7" w:tplc="0C0A0019" w:tentative="1">
+      <w:start w:val="1"/>
+      <w:numFmt w:val="lowerLetter"/>
+      <w:lvlText w:val="%8."/>
+      <w:lvlJc w:val="left"/>
+      <w:pPr>
+        <w:ind w:left="5760" w:hanging="360"/>
+      </w:pPr>
+    </w:lvl>
+    <w:lvl w:ilvl="8" w:tplc="0C0A001B" w:tentative="1">
+      <w:start w:val="1"/>
+      <w:numFmt w:val="lowerRoman"/>
+      <w:lvlText w:val="%9."/>
+      <w:lvlJc w:val="right"/>
+      <w:pPr>
+        <w:ind w:left="6480" w:hanging="180"/>
+      </w:pPr>
+    </w:lvl>
+  </w:abstractNum>
+  <w:abstractNum w:abstractNumId="2" w15:restartNumberingAfterBreak="0">
     <w:nsid w:val="1FB06D4E"/>
     <w:multiLevelType w:val="hybridMultilevel"/>
-    <w:tmpl w:val="43AEBB34"/>
+    <w:tmpl w:val="A71A00E6"/>
     <w:lvl w:ilvl="0" w:tplc="0C0A000F">
       <w:start w:val="1"/>
       <w:numFmt w:val="decimal"/>
@@ -1734,13 +3149,16 @@
     <w:abstractNumId w:val="0"/>
   </w:num>
   <w:num w:numId="2">
+    <w:abstractNumId w:val="2"/>
+  </w:num>
+  <w:num w:numId="3">
     <w:abstractNumId w:val="1"/>
   </w:num>
 </w:numbering>
 </file>
 
 <file path=word/styles.xml><?xml version="1.0" encoding="utf-8"?>
-<w:styles xmlns:mc="http://schemas.openxmlformats.org/markup-compatibility/2006" xmlns:r="http://schemas.openxmlformats.org/officeDocument/2006/relationships" xmlns:w="http://schemas.openxmlformats.org/wordprocessingml/2006/main" xmlns:w14="http://schemas.microsoft.com/office/word/2010/wordml" xmlns:w15="http://schemas.microsoft.com/office/word/2012/wordml" xmlns:w16se="http://schemas.microsoft.com/office/word/2015/wordml/symex" mc:Ignorable="w14 w15 w16se">
+<w:styles xmlns:mc="http://schemas.openxmlformats.org/markup-compatibility/2006" xmlns:r="http://schemas.openxmlformats.org/officeDocument/2006/relationships" xmlns:w="http://schemas.openxmlformats.org/wordprocessingml/2006/main" xmlns:w14="http://schemas.microsoft.com/office/word/2010/wordml" xmlns:w15="http://schemas.microsoft.com/office/word/2012/wordml" xmlns:w16cid="http://schemas.microsoft.com/office/word/2016/wordml/cid" xmlns:w16se="http://schemas.microsoft.com/office/word/2015/wordml/symex" mc:Ignorable="w14 w15 w16se w16cid">
   <w:docDefaults>
     <w:rPrDefault>
       <w:rPr>
@@ -1756,7 +3174,7 @@
       </w:pPr>
     </w:pPrDefault>
   </w:docDefaults>
-  <w:latentStyles w:defLockedState="0" w:defUIPriority="99" w:defSemiHidden="0" w:defUnhideWhenUsed="0" w:defQFormat="0" w:count="371">
+  <w:latentStyles w:defLockedState="0" w:defUIPriority="99" w:defSemiHidden="0" w:defUnhideWhenUsed="0" w:defQFormat="0" w:count="375">
     <w:lsdException w:name="Normal" w:uiPriority="0" w:qFormat="1"/>
     <w:lsdException w:name="heading 1" w:uiPriority="9" w:qFormat="1"/>
     <w:lsdException w:name="heading 2" w:semiHidden="1" w:uiPriority="9" w:unhideWhenUsed="1" w:qFormat="1"/>
@@ -1862,7 +3280,6 @@
     <w:lsdException w:name="HTML Sample" w:semiHidden="1" w:unhideWhenUsed="1"/>
     <w:lsdException w:name="HTML Typewriter" w:semiHidden="1" w:unhideWhenUsed="1"/>
     <w:lsdException w:name="HTML Variable" w:semiHidden="1" w:unhideWhenUsed="1"/>
-    <w:lsdException w:name="Normal Table" w:semiHidden="1" w:unhideWhenUsed="1"/>
     <w:lsdException w:name="annotation subject" w:semiHidden="1" w:unhideWhenUsed="1"/>
     <w:lsdException w:name="No List" w:semiHidden="1" w:unhideWhenUsed="1"/>
     <w:lsdException w:name="Outline List 1" w:semiHidden="1" w:unhideWhenUsed="1"/>
@@ -1906,10 +3323,8 @@
     <w:lsdException w:name="Table Elegant" w:semiHidden="1" w:unhideWhenUsed="1"/>
     <w:lsdException w:name="Table Professional" w:semiHidden="1" w:unhideWhenUsed="1"/>
     <w:lsdException w:name="Table Subtle 1" w:semiHidden="1" w:unhideWhenUsed="1"/>
-    <w:lsdException w:name="Table Subtle 2" w:semiHidden="1" w:unhideWhenUsed="1"/>
     <w:lsdException w:name="Table Web 1" w:semiHidden="1" w:unhideWhenUsed="1"/>
     <w:lsdException w:name="Table Web 2" w:semiHidden="1" w:unhideWhenUsed="1"/>
-    <w:lsdException w:name="Table Web 3" w:semiHidden="1" w:unhideWhenUsed="1"/>
     <w:lsdException w:name="Balloon Text" w:semiHidden="1" w:unhideWhenUsed="1"/>
     <w:lsdException w:name="Table Grid" w:uiPriority="39"/>
     <w:lsdException w:name="Table Theme" w:semiHidden="1" w:unhideWhenUsed="1"/>
@@ -2128,10 +3543,35 @@
     <w:lsdException w:name="List Table 5 Dark Accent 6" w:uiPriority="50"/>
     <w:lsdException w:name="List Table 6 Colorful Accent 6" w:uiPriority="51"/>
     <w:lsdException w:name="List Table 7 Colorful Accent 6" w:uiPriority="52"/>
+    <w:lsdException w:name="Mention" w:semiHidden="1" w:unhideWhenUsed="1"/>
+    <w:lsdException w:name="Smart Hyperlink" w:semiHidden="1" w:unhideWhenUsed="1"/>
+    <w:lsdException w:name="Hashtag" w:semiHidden="1" w:unhideWhenUsed="1"/>
+    <w:lsdException w:name="Unresolved Mention" w:semiHidden="1" w:unhideWhenUsed="1"/>
   </w:latentStyles>
   <w:style w:type="paragraph" w:default="1" w:styleId="Normal">
     <w:name w:val="Normal"/>
     <w:qFormat/>
+  </w:style>
+  <w:style w:type="paragraph" w:styleId="Ttulo1">
+    <w:name w:val="heading 1"/>
+    <w:basedOn w:val="Normal"/>
+    <w:next w:val="Normal"/>
+    <w:link w:val="Ttulo1Car"/>
+    <w:uiPriority w:val="9"/>
+    <w:qFormat/>
+    <w:rsid w:val="00497FCA"/>
+    <w:pPr>
+      <w:keepNext/>
+      <w:keepLines/>
+      <w:spacing w:before="240" w:after="0"/>
+      <w:outlineLvl w:val="0"/>
+    </w:pPr>
+    <w:rPr>
+      <w:rFonts w:asciiTheme="majorHAnsi" w:eastAsiaTheme="majorEastAsia" w:hAnsiTheme="majorHAnsi" w:cstheme="majorBidi"/>
+      <w:color w:val="2E74B5" w:themeColor="accent1" w:themeShade="BF"/>
+      <w:sz w:val="32"/>
+      <w:szCs w:val="32"/>
+    </w:rPr>
   </w:style>
   <w:style w:type="character" w:default="1" w:styleId="Fuentedeprrafopredeter">
     <w:name w:val="Default Paragraph Font"/>
@@ -2213,6 +3653,57 @@
     <w:rPr>
       <w:rFonts w:ascii="Calibri" w:eastAsia="Calibri" w:hAnsi="Calibri" w:cs="Calibri"/>
       <w:lang w:eastAsia="es-ES" w:bidi="es-ES"/>
+    </w:rPr>
+  </w:style>
+  <w:style w:type="character" w:customStyle="1" w:styleId="Ttulo1Car">
+    <w:name w:val="Título 1 Car"/>
+    <w:basedOn w:val="Fuentedeprrafopredeter"/>
+    <w:link w:val="Ttulo1"/>
+    <w:uiPriority w:val="9"/>
+    <w:rsid w:val="00497FCA"/>
+    <w:rPr>
+      <w:rFonts w:asciiTheme="majorHAnsi" w:eastAsiaTheme="majorEastAsia" w:hAnsiTheme="majorHAnsi" w:cstheme="majorBidi"/>
+      <w:color w:val="2E74B5" w:themeColor="accent1" w:themeShade="BF"/>
+      <w:sz w:val="32"/>
+      <w:szCs w:val="32"/>
+    </w:rPr>
+  </w:style>
+  <w:style w:type="paragraph" w:styleId="TtuloTDC">
+    <w:name w:val="TOC Heading"/>
+    <w:basedOn w:val="Ttulo1"/>
+    <w:next w:val="Normal"/>
+    <w:uiPriority w:val="39"/>
+    <w:unhideWhenUsed/>
+    <w:qFormat/>
+    <w:rsid w:val="00497FCA"/>
+    <w:pPr>
+      <w:outlineLvl w:val="9"/>
+    </w:pPr>
+    <w:rPr>
+      <w:lang w:eastAsia="es-ES"/>
+    </w:rPr>
+  </w:style>
+  <w:style w:type="paragraph" w:styleId="TDC1">
+    <w:name w:val="toc 1"/>
+    <w:basedOn w:val="Normal"/>
+    <w:next w:val="Normal"/>
+    <w:autoRedefine/>
+    <w:uiPriority w:val="39"/>
+    <w:unhideWhenUsed/>
+    <w:rsid w:val="00497FCA"/>
+    <w:pPr>
+      <w:spacing w:after="100"/>
+    </w:pPr>
+  </w:style>
+  <w:style w:type="character" w:styleId="Hipervnculo">
+    <w:name w:val="Hyperlink"/>
+    <w:basedOn w:val="Fuentedeprrafopredeter"/>
+    <w:uiPriority w:val="99"/>
+    <w:unhideWhenUsed/>
+    <w:rsid w:val="00497FCA"/>
+    <w:rPr>
+      <w:color w:val="0563C1" w:themeColor="hyperlink"/>
+      <w:u w:val="single"/>
     </w:rPr>
   </w:style>
 </w:styles>
@@ -2477,4 +3968,16 @@
     </a:ext>
   </a:extLst>
 </a:theme>
+</file>
+
+<file path=customXml/item1.xml><?xml version="1.0" encoding="utf-8"?>
+<b:Sources xmlns:b="http://schemas.openxmlformats.org/officeDocument/2006/bibliography" xmlns="http://schemas.openxmlformats.org/officeDocument/2006/bibliography" SelectedStyle="\APASixthEditionOfficeOnline.xsl" StyleName="APA" Version="6"/>
+</file>
+
+<file path=customXml/itemProps1.xml><?xml version="1.0" encoding="utf-8"?>
+<ds:datastoreItem xmlns:ds="http://schemas.openxmlformats.org/officeDocument/2006/customXml" ds:itemID="{36639169-1768-431F-BC7D-82BC17A6C437}">
+  <ds:schemaRefs>
+    <ds:schemaRef ds:uri="http://schemas.openxmlformats.org/officeDocument/2006/bibliography"/>
+  </ds:schemaRefs>
+</ds:datastoreItem>
 </file>
</xml_diff>